<commit_message>
fixed units in word report
</commit_message>
<xml_diff>
--- a/Arbeidskrav.docx
+++ b/Arbeidskrav.docx
@@ -30,7 +30,16 @@
         <w:pStyle w:val="FirstParagraph"/>
       </w:pPr>
       <w:r>
-        <w:t xml:space="preserve">Maksimalt oksygenopptak ble først beskrevet av Hill og Lupton i 1923, og kan defineres som kroppens evne til å ta opp og forbruke oksygen per tidsenhet</w:t>
+        <w:t xml:space="preserve">Maksimalt oksygenopptak (V̇O</w:t>
+      </w:r>
+      <w:r>
+        <w:rPr>
+          <w:vertAlign w:val="subscript"/>
+        </w:rPr>
+        <w:t xml:space="preserve">2max</w:t>
+      </w:r>
+      <w:r>
+        <w:t xml:space="preserve">) ble først beskrevet av Hill og Lupton i 1923, og kan defineres som kroppens evne til å ta opp og forbruke oksygen per tidsenhet</w:t>
       </w:r>
       <w:r>
         <w:t xml:space="preserve"> </w:t>
@@ -45,22 +54,40 @@
         <w:t xml:space="preserve"> </w:t>
       </w:r>
       <w:r>
-        <w:t xml:space="preserve">Innen toppidrett måles ofte det maksimale oksygenopptaket for å måle utøverens kapasitet opp mot arbeidskravet i den spesifikke idretten, og det maksimale oksygenopptaket kan i så måte også sees på som et mål på den aerobe effekten til utøveren (Bahr et al 1992)</w:t>
-      </w:r>
-      <w:r>
-        <w:t xml:space="preserve">. I Olympiatoppens testprotokoller benytter de flere definerte hjelpekriterier for å sikre at man faktisk har funnet deltakerens maksimale oksygenopptak. Følgende kriterier er beskrevet; platå i ̇V</w:t>
-      </w:r>
-      <w:r>
-        <w:t xml:space="preserve">O2</w:t>
-      </w:r>
-      <w:r>
-        <w:t xml:space="preserve"> </w:t>
-      </w:r>
-      <w:r>
-        <w:t xml:space="preserve">er oppnådd, økning i ventilasjon med utflating av ̇V</w:t>
-      </w:r>
-      <w:r>
-        <w:t xml:space="preserve">O2</w:t>
+        <w:t xml:space="preserve">Innen toppidrett måles ofte det maksimale oksygenopptaket for å måle utøverens kapasitet opp mot arbeidskravet i den spesifikke idretten, og V̇O</w:t>
+      </w:r>
+      <w:r>
+        <w:rPr>
+          <w:vertAlign w:val="subscript"/>
+        </w:rPr>
+        <w:t xml:space="preserve">2max</w:t>
+      </w:r>
+      <w:r>
+        <w:t xml:space="preserve"> </w:t>
+      </w:r>
+      <w:r>
+        <w:t xml:space="preserve">kan i så måte også sees på som et mål på den aerobe effekten til utøveren (Bahr et al 1992)</w:t>
+      </w:r>
+      <w:r>
+        <w:t xml:space="preserve">. I Olympiatoppens testprotokoller benytter de flere definerte hjelpekriterier for å sikre at man faktisk har funnet deltakerens maksimale oksygenopptak. Følgende kriterier er beskrevet; platå i V̇O</w:t>
+      </w:r>
+      <w:r>
+        <w:rPr>
+          <w:vertAlign w:val="subscript"/>
+        </w:rPr>
+        <w:t xml:space="preserve">2</w:t>
+      </w:r>
+      <w:r>
+        <w:t xml:space="preserve"> </w:t>
+      </w:r>
+      <w:r>
+        <w:t xml:space="preserve">er oppnådd, økning i ventilasjon med utflating av V̇O</w:t>
+      </w:r>
+      <w:r>
+        <w:rPr>
+          <w:vertAlign w:val="subscript"/>
+        </w:rPr>
+        <w:t xml:space="preserve">2</w:t>
       </w:r>
       <w:r>
         <w:t xml:space="preserve"> </w:t>
@@ -93,6 +120,9 @@
         <w:t xml:space="preserve">I forkant av testen målte alle deltakerne kroppsvekten i samme klær som ble brukt under testen, men ble bedt om å ta av seg skoene. Kroppsvekten som senere brukt i beregningen av maksimalt oksygenopptak (ml kg</w:t>
       </w:r>
       <w:r>
+        <w:rPr>
+          <w:vertAlign w:val="superscript"/>
+        </w:rPr>
         <w:t xml:space="preserve">-1</w:t>
       </w:r>
       <w:r>
@@ -102,6 +132,9 @@
         <w:t xml:space="preserve">min</w:t>
       </w:r>
       <w:r>
+        <w:rPr>
+          <w:vertAlign w:val="superscript"/>
+        </w:rPr>
         <w:t xml:space="preserve">-1</w:t>
       </w:r>
       <w:r>
@@ -196,19 +229,25 @@
         <w:t xml:space="preserve">). Forut for alle tester ble analysatoren gass og volumkalibrert med en feillmargin på henholdsvis 2% og 0.2%</w:t>
       </w:r>
       <w:r>
-        <w:t xml:space="preserve">. Analysatoren ble stilt inn til å gjøre målinger hvert 30sek, og ̇V</w:t>
-      </w:r>
-      <w:r>
-        <w:t xml:space="preserve">O2max</w:t>
-      </w:r>
-      <w:r>
-        <w:t xml:space="preserve"> </w:t>
-      </w:r>
-      <w:r>
-        <w:t xml:space="preserve">ble kalkulert gjennom å bruke snittet av de to høyeste påfølgende målingene av ̇V</w:t>
-      </w:r>
-      <w:r>
-        <w:t xml:space="preserve">O2</w:t>
+        <w:t xml:space="preserve">. Analysatoren ble stilt inn til å gjøre målinger hvert 30sek, og V̇O</w:t>
+      </w:r>
+      <w:r>
+        <w:rPr>
+          <w:vertAlign w:val="subscript"/>
+        </w:rPr>
+        <w:t xml:space="preserve">2max</w:t>
+      </w:r>
+      <w:r>
+        <w:t xml:space="preserve"> </w:t>
+      </w:r>
+      <w:r>
+        <w:t xml:space="preserve">ble kalkulert gjennom å bruke snittet av de to høyeste påfølgende målingene av V̇O</w:t>
+      </w:r>
+      <w:r>
+        <w:rPr>
+          <w:vertAlign w:val="subscript"/>
+        </w:rPr>
+        <w:t xml:space="preserve">2</w:t>
       </w:r>
       <w:r>
         <w:t xml:space="preserve">. Underveis i testen mottok alle deltakerne en høylytt verbal oppmuntring fra testleder</w:t>

</xml_diff>